<commit_message>
Added a negative assertion unit test.
</commit_message>
<xml_diff>
--- a/Installation/SwaggerUI tutorial.docx
+++ b/Installation/SwaggerUI tutorial.docx
@@ -143,19 +143,25 @@
         </w:numPr>
       </w:pPr>
       <w:r>
-        <w:t>Enter the parameter for the route and click ‘Try it out!’. Example of parameter:</w:t>
+        <w:t>Enter the parameter for the route and click ‘Try it out!’. Example of parameter</w:t>
+      </w:r>
+      <w:r>
+        <w:t>s</w:t>
+      </w:r>
+      <w:r>
+        <w:t>:</w:t>
       </w:r>
     </w:p>
     <w:p>
       <w:pPr>
         <w:pStyle w:val="ListParagraph"/>
         <w:numPr>
-          <w:ilvl w:val="1"/>
-          <w:numId w:val="2"/>
+          <w:ilvl w:val="0"/>
+          <w:numId w:val="3"/>
         </w:numPr>
       </w:pPr>
       <w:r>
-        <w:t xml:space="preserve"> </w:t>
+        <w:t>GET /User/</w:t>
       </w:r>
       <w:proofErr w:type="spellStart"/>
       <w:r>
@@ -163,68 +169,212 @@
       </w:r>
       <w:proofErr w:type="spellEnd"/>
       <w:r>
-        <w:t xml:space="preserve">: </w:t>
+        <w:t>/{</w:t>
+      </w:r>
+      <w:proofErr w:type="spellStart"/>
+      <w:r>
+        <w:t>uid</w:t>
+      </w:r>
+      <w:proofErr w:type="spellEnd"/>
+      <w:r>
+        <w:t xml:space="preserve">}: </w:t>
+      </w:r>
+      <w:r>
+        <w:t xml:space="preserve">1 </w:t>
+      </w:r>
+      <w:r>
+        <w:tab/>
+      </w:r>
+      <w:r>
+        <w:tab/>
       </w:r>
     </w:p>
     <w:p>
       <w:pPr>
         <w:pStyle w:val="ListParagraph"/>
         <w:numPr>
-          <w:ilvl w:val="1"/>
-          <w:numId w:val="2"/>
+          <w:ilvl w:val="0"/>
+          <w:numId w:val="3"/>
         </w:numPr>
       </w:pPr>
       <w:r>
-        <w:t>D</w:t>
+        <w:t>GET /User/</w:t>
+      </w:r>
+      <w:proofErr w:type="spellStart"/>
+      <w:r>
+        <w:t>GetUsers</w:t>
+      </w:r>
+      <w:proofErr w:type="spellEnd"/>
+      <w:r>
+        <w:t xml:space="preserve">: </w:t>
+      </w:r>
+      <w:r>
+        <w:t>{</w:t>
+      </w:r>
+      <w:proofErr w:type="spellStart"/>
+      <w:proofErr w:type="gramStart"/>
+      <w:r>
+        <w:t>Name:adib</w:t>
+      </w:r>
+      <w:proofErr w:type="spellEnd"/>
+      <w:proofErr w:type="gramEnd"/>
+      <w:r>
+        <w:t>}, {Name:adib,Uid:12345,Gid:1002}</w:t>
+      </w:r>
+      <w:r>
+        <w:tab/>
       </w:r>
     </w:p>
     <w:p>
       <w:pPr>
         <w:pStyle w:val="ListParagraph"/>
         <w:numPr>
-          <w:ilvl w:val="1"/>
-          <w:numId w:val="2"/>
+          <w:ilvl w:val="0"/>
+          <w:numId w:val="3"/>
         </w:numPr>
       </w:pPr>
       <w:r>
-        <w:t>D</w:t>
+        <w:t>GET /Group/</w:t>
+      </w:r>
+      <w:proofErr w:type="spellStart"/>
+      <w:r>
+        <w:t>GetGroup</w:t>
+      </w:r>
+      <w:proofErr w:type="spellEnd"/>
+      <w:r>
+        <w:t>/{</w:t>
+      </w:r>
+      <w:proofErr w:type="spellStart"/>
+      <w:r>
+        <w:t>gid</w:t>
+      </w:r>
+      <w:proofErr w:type="spellEnd"/>
+      <w:r>
+        <w:t>}</w:t>
+      </w:r>
+      <w:r>
+        <w:t>:</w:t>
+      </w:r>
+      <w:r>
+        <w:t xml:space="preserve"> 1001 </w:t>
+      </w:r>
+      <w:r>
+        <w:tab/>
+      </w:r>
+      <w:r>
+        <w:tab/>
+      </w:r>
+      <w:r>
+        <w:tab/>
+      </w:r>
+      <w:r>
+        <w:tab/>
+      </w:r>
+      <w:r>
+        <w:tab/>
+      </w:r>
+      <w:r>
+        <w:tab/>
+      </w:r>
+      <w:r>
+        <w:tab/>
       </w:r>
     </w:p>
     <w:p>
       <w:pPr>
         <w:pStyle w:val="ListParagraph"/>
         <w:numPr>
-          <w:ilvl w:val="1"/>
-          <w:numId w:val="2"/>
+          <w:ilvl w:val="0"/>
+          <w:numId w:val="3"/>
         </w:numPr>
       </w:pPr>
       <w:r>
-        <w:t>D</w:t>
+        <w:t>GET /Group/</w:t>
+      </w:r>
+      <w:proofErr w:type="spellStart"/>
+      <w:r>
+        <w:t>GetGroups</w:t>
+      </w:r>
+      <w:proofErr w:type="spellEnd"/>
+      <w:r>
+        <w:t xml:space="preserve">: </w:t>
+      </w:r>
+      <w:r>
+        <w:t>{</w:t>
+      </w:r>
+      <w:proofErr w:type="gramStart"/>
+      <w:r>
+        <w:t>Name:devops</w:t>
+      </w:r>
+      <w:proofErr w:type="gramEnd"/>
+      <w:r>
+        <w:t>,Gid:1234,Members:[</w:t>
+      </w:r>
+      <w:proofErr w:type="spellStart"/>
+      <w:r>
+        <w:t>adib,eugene</w:t>
+      </w:r>
+      <w:proofErr w:type="spellEnd"/>
+      <w:r>
+        <w:t>]}</w:t>
       </w:r>
     </w:p>
     <w:p>
       <w:pPr>
         <w:pStyle w:val="ListParagraph"/>
         <w:numPr>
-          <w:ilvl w:val="1"/>
-          <w:numId w:val="2"/>
+          <w:ilvl w:val="0"/>
+          <w:numId w:val="3"/>
         </w:numPr>
       </w:pPr>
       <w:r>
-        <w:t>D</w:t>
+        <w:t>GET /Group/</w:t>
+      </w:r>
+      <w:proofErr w:type="spellStart"/>
+      <w:r>
+        <w:t>GetGroups</w:t>
+      </w:r>
+      <w:proofErr w:type="spellEnd"/>
+      <w:r>
+        <w:t>/{</w:t>
+      </w:r>
+      <w:proofErr w:type="spellStart"/>
+      <w:r>
+        <w:t>uid</w:t>
+      </w:r>
+      <w:proofErr w:type="spellEnd"/>
+      <w:r>
+        <w:t>}</w:t>
+      </w:r>
+      <w:r>
+        <w:t>:</w:t>
+      </w:r>
+      <w:r>
+        <w:t xml:space="preserve"> 1</w:t>
+      </w:r>
+      <w:r>
+        <w:tab/>
+      </w:r>
+      <w:r>
+        <w:tab/>
       </w:r>
     </w:p>
     <w:p>
       <w:pPr>
         <w:pStyle w:val="ListParagraph"/>
-        <w:numPr>
-          <w:ilvl w:val="1"/>
-          <w:numId w:val="2"/>
-        </w:numPr>
-      </w:pPr>
-      <w:r>
-        <w:t>D</w:t>
-      </w:r>
+      </w:pPr>
+    </w:p>
+    <w:p>
+      <w:pPr>
+        <w:pStyle w:val="ListParagraph"/>
+      </w:pPr>
+    </w:p>
+    <w:p>
+      <w:pPr>
+        <w:pStyle w:val="ListParagraph"/>
+      </w:pPr>
+      <w:bookmarkStart w:id="0" w:name="_GoBack"/>
+      <w:bookmarkEnd w:id="0"/>
     </w:p>
     <w:p>
       <w:pPr>
@@ -235,6 +385,7 @@
         </w:numPr>
       </w:pPr>
       <w:r>
+        <w:lastRenderedPageBreak/>
         <w:t>The output will be displayed in the Response Body window.</w:t>
       </w:r>
     </w:p>
@@ -242,13 +393,10 @@
       <w:pPr>
         <w:pStyle w:val="ListParagraph"/>
       </w:pPr>
-      <w:bookmarkStart w:id="0" w:name="_GoBack"/>
-      <w:bookmarkEnd w:id="0"/>
       <w:r>
         <w:rPr>
           <w:noProof/>
         </w:rPr>
-        <w:lastRenderedPageBreak/>
         <w:drawing>
           <wp:inline distT="0" distB="0" distL="0" distR="0" wp14:anchorId="44921676" wp14:editId="063E2814">
             <wp:extent cx="4580626" cy="2468938"/>
@@ -388,6 +536,119 @@
     </w:lvl>
   </w:abstractNum>
   <w:abstractNum w:abstractNumId="1" w15:restartNumberingAfterBreak="0">
+    <w:nsid w:val="266C27E4"/>
+    <w:multiLevelType w:val="hybridMultilevel"/>
+    <w:tmpl w:val="1E76F2EE"/>
+    <w:lvl w:ilvl="0" w:tplc="04090001">
+      <w:start w:val="1"/>
+      <w:numFmt w:val="bullet"/>
+      <w:lvlText w:val=""/>
+      <w:lvlJc w:val="left"/>
+      <w:pPr>
+        <w:ind w:left="1080" w:hanging="360"/>
+      </w:pPr>
+      <w:rPr>
+        <w:rFonts w:ascii="Symbol" w:hAnsi="Symbol" w:hint="default"/>
+      </w:rPr>
+    </w:lvl>
+    <w:lvl w:ilvl="1" w:tplc="04090003" w:tentative="1">
+      <w:start w:val="1"/>
+      <w:numFmt w:val="bullet"/>
+      <w:lvlText w:val="o"/>
+      <w:lvlJc w:val="left"/>
+      <w:pPr>
+        <w:ind w:left="1800" w:hanging="360"/>
+      </w:pPr>
+      <w:rPr>
+        <w:rFonts w:ascii="Courier New" w:hAnsi="Courier New" w:cs="Courier New" w:hint="default"/>
+      </w:rPr>
+    </w:lvl>
+    <w:lvl w:ilvl="2" w:tplc="04090005" w:tentative="1">
+      <w:start w:val="1"/>
+      <w:numFmt w:val="bullet"/>
+      <w:lvlText w:val=""/>
+      <w:lvlJc w:val="left"/>
+      <w:pPr>
+        <w:ind w:left="2520" w:hanging="360"/>
+      </w:pPr>
+      <w:rPr>
+        <w:rFonts w:ascii="Wingdings" w:hAnsi="Wingdings" w:hint="default"/>
+      </w:rPr>
+    </w:lvl>
+    <w:lvl w:ilvl="3" w:tplc="04090001" w:tentative="1">
+      <w:start w:val="1"/>
+      <w:numFmt w:val="bullet"/>
+      <w:lvlText w:val=""/>
+      <w:lvlJc w:val="left"/>
+      <w:pPr>
+        <w:ind w:left="3240" w:hanging="360"/>
+      </w:pPr>
+      <w:rPr>
+        <w:rFonts w:ascii="Symbol" w:hAnsi="Symbol" w:hint="default"/>
+      </w:rPr>
+    </w:lvl>
+    <w:lvl w:ilvl="4" w:tplc="04090003" w:tentative="1">
+      <w:start w:val="1"/>
+      <w:numFmt w:val="bullet"/>
+      <w:lvlText w:val="o"/>
+      <w:lvlJc w:val="left"/>
+      <w:pPr>
+        <w:ind w:left="3960" w:hanging="360"/>
+      </w:pPr>
+      <w:rPr>
+        <w:rFonts w:ascii="Courier New" w:hAnsi="Courier New" w:cs="Courier New" w:hint="default"/>
+      </w:rPr>
+    </w:lvl>
+    <w:lvl w:ilvl="5" w:tplc="04090005" w:tentative="1">
+      <w:start w:val="1"/>
+      <w:numFmt w:val="bullet"/>
+      <w:lvlText w:val=""/>
+      <w:lvlJc w:val="left"/>
+      <w:pPr>
+        <w:ind w:left="4680" w:hanging="360"/>
+      </w:pPr>
+      <w:rPr>
+        <w:rFonts w:ascii="Wingdings" w:hAnsi="Wingdings" w:hint="default"/>
+      </w:rPr>
+    </w:lvl>
+    <w:lvl w:ilvl="6" w:tplc="04090001" w:tentative="1">
+      <w:start w:val="1"/>
+      <w:numFmt w:val="bullet"/>
+      <w:lvlText w:val=""/>
+      <w:lvlJc w:val="left"/>
+      <w:pPr>
+        <w:ind w:left="5400" w:hanging="360"/>
+      </w:pPr>
+      <w:rPr>
+        <w:rFonts w:ascii="Symbol" w:hAnsi="Symbol" w:hint="default"/>
+      </w:rPr>
+    </w:lvl>
+    <w:lvl w:ilvl="7" w:tplc="04090003" w:tentative="1">
+      <w:start w:val="1"/>
+      <w:numFmt w:val="bullet"/>
+      <w:lvlText w:val="o"/>
+      <w:lvlJc w:val="left"/>
+      <w:pPr>
+        <w:ind w:left="6120" w:hanging="360"/>
+      </w:pPr>
+      <w:rPr>
+        <w:rFonts w:ascii="Courier New" w:hAnsi="Courier New" w:cs="Courier New" w:hint="default"/>
+      </w:rPr>
+    </w:lvl>
+    <w:lvl w:ilvl="8" w:tplc="04090005" w:tentative="1">
+      <w:start w:val="1"/>
+      <w:numFmt w:val="bullet"/>
+      <w:lvlText w:val=""/>
+      <w:lvlJc w:val="left"/>
+      <w:pPr>
+        <w:ind w:left="6840" w:hanging="360"/>
+      </w:pPr>
+      <w:rPr>
+        <w:rFonts w:ascii="Wingdings" w:hAnsi="Wingdings" w:hint="default"/>
+      </w:rPr>
+    </w:lvl>
+  </w:abstractNum>
+  <w:abstractNum w:abstractNumId="2" w15:restartNumberingAfterBreak="0">
     <w:nsid w:val="57C9063A"/>
     <w:multiLevelType w:val="hybridMultilevel"/>
     <w:tmpl w:val="1D38549E"/>
@@ -474,10 +735,13 @@
     </w:lvl>
   </w:abstractNum>
   <w:num w:numId="1">
-    <w:abstractNumId w:val="1"/>
+    <w:abstractNumId w:val="2"/>
   </w:num>
   <w:num w:numId="2">
     <w:abstractNumId w:val="0"/>
+  </w:num>
+  <w:num w:numId="3">
+    <w:abstractNumId w:val="1"/>
   </w:num>
 </w:numbering>
 </file>

</xml_diff>

<commit_message>
Added installation files and changed routes
</commit_message>
<xml_diff>
--- a/Installation/SwaggerUI tutorial.docx
+++ b/Installation/SwaggerUI tutorial.docx
@@ -90,18 +90,15 @@
       </w:r>
     </w:p>
     <w:p>
-      <w:pPr>
-        <w:pStyle w:val="ListParagraph"/>
-      </w:pPr>
       <w:r>
         <w:rPr>
           <w:noProof/>
         </w:rPr>
         <w:drawing>
-          <wp:inline distT="0" distB="0" distL="0" distR="0" wp14:anchorId="54503F97" wp14:editId="11C1E66D">
-            <wp:extent cx="4623758" cy="4148538"/>
-            <wp:effectExtent l="0" t="0" r="5715" b="4445"/>
-            <wp:docPr id="2" name="Picture 2"/>
+          <wp:inline distT="0" distB="0" distL="0" distR="0" wp14:anchorId="5D0A117D" wp14:editId="19B14B19">
+            <wp:extent cx="4705350" cy="4401714"/>
+            <wp:effectExtent l="0" t="0" r="0" b="0"/>
+            <wp:docPr id="5" name="Picture 5"/>
             <wp:cNvGraphicFramePr>
               <a:graphicFrameLocks xmlns:a="http://schemas.openxmlformats.org/drawingml/2006/main" noChangeAspect="1"/>
             </wp:cNvGraphicFramePr>
@@ -121,7 +118,7 @@
                   <pic:spPr>
                     <a:xfrm>
                       <a:off x="0" y="0"/>
-                      <a:ext cx="4633578" cy="4157348"/>
+                      <a:ext cx="4715795" cy="4411485"/>
                     </a:xfrm>
                     <a:prstGeom prst="rect">
                       <a:avLst/>
@@ -177,10 +174,7 @@
       </w:r>
       <w:proofErr w:type="spellEnd"/>
       <w:r>
-        <w:t xml:space="preserve">}: </w:t>
-      </w:r>
-      <w:r>
-        <w:t xml:space="preserve">1 </w:t>
+        <w:t xml:space="preserve">}: 1 </w:t>
       </w:r>
       <w:r>
         <w:tab/>
@@ -206,10 +200,7 @@
       </w:r>
       <w:proofErr w:type="spellEnd"/>
       <w:r>
-        <w:t xml:space="preserve">: </w:t>
-      </w:r>
-      <w:r>
-        <w:t>{</w:t>
+        <w:t>: {</w:t>
       </w:r>
       <w:proofErr w:type="spellStart"/>
       <w:proofErr w:type="gramStart"/>
@@ -250,13 +241,7 @@
       </w:r>
       <w:proofErr w:type="spellEnd"/>
       <w:r>
-        <w:t>}</w:t>
-      </w:r>
-      <w:r>
-        <w:t>:</w:t>
-      </w:r>
-      <w:r>
-        <w:t xml:space="preserve"> 1001 </w:t>
+        <w:t xml:space="preserve">}: 1001 </w:t>
       </w:r>
       <w:r>
         <w:tab/>
@@ -297,10 +282,7 @@
       </w:r>
       <w:proofErr w:type="spellEnd"/>
       <w:r>
-        <w:t xml:space="preserve">: </w:t>
-      </w:r>
-      <w:r>
-        <w:t>{</w:t>
+        <w:t>: {</w:t>
       </w:r>
       <w:proofErr w:type="gramStart"/>
       <w:r>
@@ -344,16 +326,7 @@
       </w:r>
       <w:proofErr w:type="spellEnd"/>
       <w:r>
-        <w:t>}</w:t>
-      </w:r>
-      <w:r>
-        <w:t>:</w:t>
-      </w:r>
-      <w:r>
-        <w:t xml:space="preserve"> 1</w:t>
-      </w:r>
-      <w:r>
-        <w:tab/>
+        <w:t>}: 1</w:t>
       </w:r>
       <w:r>
         <w:tab/>
@@ -362,19 +335,11 @@
     <w:p>
       <w:pPr>
         <w:pStyle w:val="ListParagraph"/>
-      </w:pPr>
-    </w:p>
-    <w:p>
-      <w:pPr>
-        <w:pStyle w:val="ListParagraph"/>
-      </w:pPr>
-    </w:p>
-    <w:p>
-      <w:pPr>
-        <w:pStyle w:val="ListParagraph"/>
-      </w:pPr>
-      <w:bookmarkStart w:id="0" w:name="_GoBack"/>
-      <w:bookmarkEnd w:id="0"/>
+        <w:ind w:left="1080"/>
+      </w:pPr>
+      <w:r>
+        <w:tab/>
+      </w:r>
     </w:p>
     <w:p>
       <w:pPr>
@@ -390,18 +355,16 @@
       </w:r>
     </w:p>
     <w:p>
-      <w:pPr>
-        <w:pStyle w:val="ListParagraph"/>
-      </w:pPr>
+      <w:bookmarkStart w:id="0" w:name="_GoBack"/>
       <w:r>
         <w:rPr>
           <w:noProof/>
         </w:rPr>
         <w:drawing>
-          <wp:inline distT="0" distB="0" distL="0" distR="0" wp14:anchorId="44921676" wp14:editId="063E2814">
-            <wp:extent cx="4580626" cy="2468938"/>
-            <wp:effectExtent l="0" t="0" r="0" b="7620"/>
-            <wp:docPr id="3" name="Picture 3"/>
+          <wp:inline distT="0" distB="0" distL="0" distR="0" wp14:anchorId="67139ECF" wp14:editId="733D1B14">
+            <wp:extent cx="4461926" cy="2514600"/>
+            <wp:effectExtent l="0" t="0" r="0" b="0"/>
+            <wp:docPr id="6" name="Picture 6"/>
             <wp:cNvGraphicFramePr>
               <a:graphicFrameLocks xmlns:a="http://schemas.openxmlformats.org/drawingml/2006/main" noChangeAspect="1"/>
             </wp:cNvGraphicFramePr>
@@ -421,7 +384,7 @@
                   <pic:spPr>
                     <a:xfrm>
                       <a:off x="0" y="0"/>
-                      <a:ext cx="4594869" cy="2476615"/>
+                      <a:ext cx="4478105" cy="2523718"/>
                     </a:xfrm>
                     <a:prstGeom prst="rect">
                       <a:avLst/>
@@ -433,6 +396,7 @@
           </wp:inline>
         </w:drawing>
       </w:r>
+      <w:bookmarkEnd w:id="0"/>
     </w:p>
     <w:sectPr>
       <w:pgSz w:w="12240" w:h="15840"/>

</xml_diff>